<commit_message>
Remove information from registration form
</commit_message>
<xml_diff>
--- a/docs/registration_form.docx
+++ b/docs/registration_form.docx
@@ -212,8 +212,42 @@
                 <w:szCs w:val="28"/>
                 <w:lang w:val="en-GB"/>
               </w:rPr>
-              <w:t>Workshop on Machine Learning and Chemometrics in Biospectroscopy</w:t>
+              <w:t xml:space="preserve">Workshop on Machine Learning and </w:t>
             </w:r>
+            <w:proofErr w:type="spellStart"/>
+            <w:r>
+              <w:rPr>
+                <w:rFonts w:ascii="Arial" w:hAnsi="Arial" w:cs="Arial"/>
+                <w:b/>
+                <w:sz w:val="28"/>
+                <w:szCs w:val="28"/>
+                <w:lang w:val="en-GB"/>
+              </w:rPr>
+              <w:t>Chemometrics</w:t>
+            </w:r>
+            <w:proofErr w:type="spellEnd"/>
+            <w:r>
+              <w:rPr>
+                <w:rFonts w:ascii="Arial" w:hAnsi="Arial" w:cs="Arial"/>
+                <w:b/>
+                <w:sz w:val="28"/>
+                <w:szCs w:val="28"/>
+                <w:lang w:val="en-GB"/>
+              </w:rPr>
+              <w:t xml:space="preserve"> in </w:t>
+            </w:r>
+            <w:proofErr w:type="spellStart"/>
+            <w:r>
+              <w:rPr>
+                <w:rFonts w:ascii="Arial" w:hAnsi="Arial" w:cs="Arial"/>
+                <w:b/>
+                <w:sz w:val="28"/>
+                <w:szCs w:val="28"/>
+                <w:lang w:val="en-GB"/>
+              </w:rPr>
+              <w:t>Biospectroscopy</w:t>
+            </w:r>
+            <w:proofErr w:type="spellEnd"/>
             <w:r>
               <w:rPr>
                 <w:rFonts w:ascii="Arial" w:hAnsi="Arial" w:cs="Arial"/>
@@ -540,6 +574,7 @@
         <w:fldChar w:fldCharType="end"/>
       </w:r>
       <w:bookmarkEnd w:id="0"/>
+      <w:proofErr w:type="spellStart"/>
       <w:r>
         <w:rPr>
           <w:rFonts w:ascii="Tahoma" w:hAnsi="Tahoma"/>
@@ -548,7 +583,40 @@
           <w:sz w:val="24"/>
           <w:szCs w:val="24"/>
         </w:rPr>
-        <w:t xml:space="preserve">Mr   Mrs </w:t>
+        <w:t>Mr</w:t>
+      </w:r>
+      <w:proofErr w:type="spellEnd"/>
+      <w:r>
+        <w:rPr>
+          <w:rFonts w:ascii="Tahoma" w:hAnsi="Tahoma"/>
+          <w:b/>
+          <w:bCs/>
+          <w:sz w:val="24"/>
+          <w:szCs w:val="24"/>
+        </w:rPr>
+        <w:t xml:space="preserve">   </w:t>
+      </w:r>
+      <w:proofErr w:type="spellStart"/>
+      <w:r>
+        <w:rPr>
+          <w:rFonts w:ascii="Tahoma" w:hAnsi="Tahoma"/>
+          <w:b/>
+          <w:bCs/>
+          <w:sz w:val="24"/>
+          <w:szCs w:val="24"/>
+        </w:rPr>
+        <w:t>Mrs</w:t>
+      </w:r>
+      <w:proofErr w:type="spellEnd"/>
+      <w:r>
+        <w:rPr>
+          <w:rFonts w:ascii="Tahoma" w:hAnsi="Tahoma"/>
+          <w:b/>
+          <w:bCs/>
+          <w:sz w:val="24"/>
+          <w:szCs w:val="24"/>
+        </w:rPr>
+        <w:t xml:space="preserve"> </w:t>
       </w:r>
       <w:r>
         <w:rPr>
@@ -688,6 +756,7 @@
         </w:rPr>
         <w:t xml:space="preserve"> Name</w:t>
       </w:r>
+      <w:proofErr w:type="gramStart"/>
       <w:r>
         <w:rPr>
           <w:rFonts w:ascii="Tahoma" w:hAnsi="Tahoma"/>
@@ -704,7 +773,17 @@
           <w:sz w:val="24"/>
           <w:szCs w:val="24"/>
         </w:rPr>
-        <w:t>__________</w:t>
+        <w:t>_</w:t>
+      </w:r>
+      <w:proofErr w:type="gramEnd"/>
+      <w:r>
+        <w:rPr>
+          <w:rFonts w:ascii="Tahoma" w:hAnsi="Tahoma"/>
+          <w:b/>
+          <w:sz w:val="24"/>
+          <w:szCs w:val="24"/>
+        </w:rPr>
+        <w:t>_________</w:t>
       </w:r>
       <w:r>
         <w:rPr>
@@ -957,17 +1036,7 @@
           <w:sz w:val="24"/>
           <w:szCs w:val="24"/>
         </w:rPr>
-        <w:t>________________</w:t>
-      </w:r>
-      <w:r>
-        <w:rPr>
-          <w:rFonts w:ascii="Tahoma" w:hAnsi="Tahoma"/>
-          <w:b/>
-          <w:sz w:val="24"/>
-          <w:szCs w:val="24"/>
-        </w:rPr>
-        <w:lastRenderedPageBreak/>
-        <w:t>______</w:t>
+        <w:t>______________________</w:t>
       </w:r>
       <w:r>
         <w:rPr>
@@ -1054,14 +1123,25 @@
         </w:rPr>
         <w:t>_______________________ Telephone: (__</w:t>
       </w:r>
-      <w:r>
-        <w:rPr>
-          <w:rFonts w:ascii="Tahoma" w:hAnsi="Tahoma"/>
-          <w:b/>
-          <w:sz w:val="24"/>
-          <w:szCs w:val="24"/>
-        </w:rPr>
-        <w:t xml:space="preserve">)__________________     </w:t>
+      <w:proofErr w:type="gramStart"/>
+      <w:r>
+        <w:rPr>
+          <w:rFonts w:ascii="Tahoma" w:hAnsi="Tahoma"/>
+          <w:b/>
+          <w:sz w:val="24"/>
+          <w:szCs w:val="24"/>
+        </w:rPr>
+        <w:t>)_</w:t>
+      </w:r>
+      <w:proofErr w:type="gramEnd"/>
+      <w:r>
+        <w:rPr>
+          <w:rFonts w:ascii="Tahoma" w:hAnsi="Tahoma"/>
+          <w:b/>
+          <w:sz w:val="24"/>
+          <w:szCs w:val="24"/>
+        </w:rPr>
+        <w:t xml:space="preserve">_________________     </w:t>
       </w:r>
     </w:p>
     <w:p>
@@ -1101,7 +1181,38 @@
           <w:sz w:val="24"/>
           <w:szCs w:val="24"/>
         </w:rPr>
-        <w:t>Invoice Address (i.e  your U</w:t>
+        <w:t>Invoice Address (</w:t>
+      </w:r>
+      <w:proofErr w:type="spellStart"/>
+      <w:proofErr w:type="gramStart"/>
+      <w:r>
+        <w:rPr>
+          <w:rFonts w:ascii="Tahoma" w:hAnsi="Tahoma"/>
+          <w:b/>
+          <w:sz w:val="24"/>
+          <w:szCs w:val="24"/>
+        </w:rPr>
+        <w:t>i.e</w:t>
+      </w:r>
+      <w:proofErr w:type="spellEnd"/>
+      <w:r>
+        <w:rPr>
+          <w:rFonts w:ascii="Tahoma" w:hAnsi="Tahoma"/>
+          <w:b/>
+          <w:sz w:val="24"/>
+          <w:szCs w:val="24"/>
+        </w:rPr>
+        <w:t xml:space="preserve">  your</w:t>
+      </w:r>
+      <w:proofErr w:type="gramEnd"/>
+      <w:r>
+        <w:rPr>
+          <w:rFonts w:ascii="Tahoma" w:hAnsi="Tahoma"/>
+          <w:b/>
+          <w:sz w:val="24"/>
+          <w:szCs w:val="24"/>
+        </w:rPr>
+        <w:t xml:space="preserve"> U</w:t>
       </w:r>
       <w:r>
         <w:rPr>
@@ -1240,55 +1351,16 @@
           <w:sz w:val="24"/>
           <w:szCs w:val="24"/>
         </w:rPr>
-        <w:t xml:space="preserve">_______________________ </w:t>
-      </w:r>
-    </w:p>
-    <w:p>
-      <w:pPr>
-        <w:spacing w:line="360" w:lineRule="auto"/>
-        <w:rPr>
-          <w:rFonts w:ascii="Tahoma" w:hAnsi="Tahoma"/>
-          <w:b/>
-          <w:sz w:val="24"/>
-          <w:szCs w:val="24"/>
-        </w:rPr>
-      </w:pPr>
-      <w:r>
-        <w:rPr>
-          <w:rFonts w:ascii="Tahoma" w:hAnsi="Tahoma"/>
-          <w:b/>
-          <w:sz w:val="24"/>
-          <w:szCs w:val="24"/>
-        </w:rPr>
-        <w:lastRenderedPageBreak/>
-        <w:t>__________</w:t>
-      </w:r>
-      <w:r>
-        <w:rPr>
-          <w:rFonts w:ascii="Tahoma" w:hAnsi="Tahoma"/>
-          <w:b/>
-          <w:sz w:val="24"/>
-          <w:szCs w:val="24"/>
-        </w:rPr>
-        <w:t>___________________________</w:t>
-      </w:r>
-      <w:r>
-        <w:rPr>
-          <w:rFonts w:ascii="Tahoma" w:hAnsi="Tahoma"/>
-          <w:b/>
-          <w:sz w:val="24"/>
-          <w:szCs w:val="24"/>
-        </w:rPr>
-        <w:t>__________</w:t>
-      </w:r>
-      <w:r>
-        <w:rPr>
-          <w:rFonts w:ascii="Tahoma" w:hAnsi="Tahoma"/>
-          <w:b/>
-          <w:sz w:val="24"/>
-          <w:szCs w:val="24"/>
-        </w:rPr>
-        <w:t xml:space="preserve">_______________________ </w:t>
+        <w:t>______________________</w:t>
+      </w:r>
+      <w:r>
+        <w:rPr>
+          <w:rFonts w:ascii="Tahoma" w:hAnsi="Tahoma"/>
+          <w:b/>
+          <w:sz w:val="24"/>
+          <w:szCs w:val="24"/>
+        </w:rPr>
+        <w:t xml:space="preserve"> </w:t>
       </w:r>
     </w:p>
     <w:p>
@@ -1328,6 +1400,18 @@
         <w:jc w:val="both"/>
         <w:rPr>
           <w:rFonts w:ascii="Tahoma" w:hAnsi="Tahoma"/>
+          <w:b/>
+          <w:sz w:val="24"/>
+          <w:szCs w:val="24"/>
+          <w:u w:val="single"/>
+        </w:rPr>
+      </w:pPr>
+    </w:p>
+    <w:p>
+      <w:pPr>
+        <w:jc w:val="both"/>
+        <w:rPr>
+          <w:rFonts w:ascii="Tahoma" w:hAnsi="Tahoma"/>
           <w:sz w:val="24"/>
           <w:szCs w:val="24"/>
         </w:rPr>
@@ -1428,33 +1512,6 @@
           <w:szCs w:val="24"/>
         </w:rPr>
         <w:t>and proceedings.</w:t>
-      </w:r>
-    </w:p>
-    <w:p>
-      <w:pPr>
-        <w:tabs>
-          <w:tab w:val="left" w:pos="6030"/>
-        </w:tabs>
-        <w:spacing w:before="60"/>
-        <w:ind w:left="4680"/>
-        <w:jc w:val="both"/>
-        <w:rPr>
-          <w:rFonts w:ascii="Tahoma" w:hAnsi="Tahoma"/>
-          <w:b/>
-          <w:smallCaps/>
-          <w:sz w:val="24"/>
-          <w:szCs w:val="24"/>
-        </w:rPr>
-      </w:pPr>
-      <w:r>
-        <w:rPr>
-          <w:rFonts w:ascii="Tahoma" w:hAnsi="Tahoma"/>
-          <w:b/>
-          <w:smallCaps/>
-          <w:sz w:val="24"/>
-          <w:szCs w:val="24"/>
-        </w:rPr>
-        <w:tab/>
       </w:r>
     </w:p>
     <w:p>
@@ -2675,122 +2732,107 @@
     </w:p>
     <w:p>
       <w:pPr>
+        <w:pStyle w:val="z-BottomofForm"/>
+      </w:pPr>
+      <w:r>
+        <w:t>Bottom of Form</w:t>
+      </w:r>
+    </w:p>
+    <w:p>
+      <w:pPr>
+        <w:rPr>
+          <w:rFonts w:ascii="Tahoma" w:hAnsi="Tahoma"/>
+          <w:sz w:val="24"/>
+          <w:szCs w:val="24"/>
+        </w:rPr>
+      </w:pPr>
+      <w:r>
+        <w:rPr>
+          <w:rFonts w:ascii="Tahoma" w:hAnsi="Tahoma"/>
+          <w:sz w:val="24"/>
+          <w:szCs w:val="24"/>
+        </w:rPr>
+        <w:t>Please list any</w:t>
+      </w:r>
+      <w:r>
+        <w:rPr>
+          <w:rFonts w:ascii="Tahoma" w:hAnsi="Tahoma"/>
+          <w:sz w:val="24"/>
+          <w:szCs w:val="24"/>
+        </w:rPr>
+        <w:t xml:space="preserve"> other</w:t>
+      </w:r>
+      <w:r>
+        <w:rPr>
+          <w:rFonts w:ascii="Tahoma" w:hAnsi="Tahoma"/>
+          <w:sz w:val="24"/>
+          <w:szCs w:val="24"/>
+        </w:rPr>
+        <w:t xml:space="preserve"> Special </w:t>
+      </w:r>
+      <w:r>
+        <w:rPr>
+          <w:rFonts w:ascii="Tahoma" w:hAnsi="Tahoma"/>
+          <w:sz w:val="24"/>
+          <w:szCs w:val="24"/>
+        </w:rPr>
+        <w:t>dietary requirement</w:t>
+      </w:r>
+      <w:r>
+        <w:rPr>
+          <w:rFonts w:ascii="Tahoma" w:hAnsi="Tahoma"/>
+          <w:sz w:val="24"/>
+          <w:szCs w:val="24"/>
+        </w:rPr>
+        <w:t>:</w:t>
+      </w:r>
+      <w:r>
+        <w:rPr>
+          <w:rFonts w:ascii="Tahoma" w:hAnsi="Tahoma"/>
+          <w:sz w:val="24"/>
+          <w:szCs w:val="24"/>
+        </w:rPr>
+        <w:t xml:space="preserve">  </w:t>
+      </w:r>
+      <w:r>
+        <w:rPr>
+          <w:rFonts w:ascii="Tahoma" w:hAnsi="Tahoma"/>
+          <w:sz w:val="24"/>
+          <w:szCs w:val="24"/>
+        </w:rPr>
+        <w:t xml:space="preserve"> ____________________________________________________________</w:t>
+      </w:r>
+      <w:r>
+        <w:rPr>
+          <w:rFonts w:ascii="Tahoma" w:hAnsi="Tahoma"/>
+          <w:sz w:val="24"/>
+          <w:szCs w:val="24"/>
+        </w:rPr>
+        <w:t>____________________</w:t>
+      </w:r>
+    </w:p>
+    <w:p>
+      <w:pPr>
+        <w:ind w:right="180"/>
+        <w:jc w:val="both"/>
+        <w:rPr>
+          <w:rFonts w:ascii="Tahoma" w:hAnsi="Tahoma"/>
+          <w:b/>
+          <w:sz w:val="24"/>
+          <w:szCs w:val="24"/>
+          <w:u w:val="single"/>
+        </w:rPr>
+      </w:pPr>
+    </w:p>
+    <w:p>
+      <w:pPr>
         <w:tabs>
           <w:tab w:val="left" w:pos="9180"/>
         </w:tabs>
         <w:ind w:right="90"/>
         <w:rPr>
           <w:rFonts w:ascii="Tahoma" w:hAnsi="Tahoma"/>
-          <w:sz w:val="24"/>
-          <w:szCs w:val="24"/>
-        </w:rPr>
-      </w:pPr>
-    </w:p>
-    <w:p>
-      <w:pPr>
-        <w:pStyle w:val="z-BottomofForm"/>
-      </w:pPr>
-      <w:r>
-        <w:lastRenderedPageBreak/>
-        <w:t>Bottom of Form</w:t>
-      </w:r>
-    </w:p>
-    <w:p>
-      <w:pPr>
-        <w:rPr>
-          <w:rFonts w:ascii="Tahoma" w:hAnsi="Tahoma"/>
-          <w:sz w:val="24"/>
-          <w:szCs w:val="24"/>
-        </w:rPr>
-      </w:pPr>
-      <w:r>
-        <w:rPr>
-          <w:rFonts w:ascii="Tahoma" w:hAnsi="Tahoma"/>
-          <w:sz w:val="24"/>
-          <w:szCs w:val="24"/>
-        </w:rPr>
-        <w:t>Please list any</w:t>
-      </w:r>
-      <w:r>
-        <w:rPr>
-          <w:rFonts w:ascii="Tahoma" w:hAnsi="Tahoma"/>
-          <w:sz w:val="24"/>
-          <w:szCs w:val="24"/>
-        </w:rPr>
-        <w:t xml:space="preserve"> other</w:t>
-      </w:r>
-      <w:r>
-        <w:rPr>
-          <w:rFonts w:ascii="Tahoma" w:hAnsi="Tahoma"/>
-          <w:sz w:val="24"/>
-          <w:szCs w:val="24"/>
-        </w:rPr>
-        <w:t xml:space="preserve"> Special </w:t>
-      </w:r>
-      <w:r>
-        <w:rPr>
-          <w:rFonts w:ascii="Tahoma" w:hAnsi="Tahoma"/>
-          <w:sz w:val="24"/>
-          <w:szCs w:val="24"/>
-        </w:rPr>
-        <w:t>dietary requirement</w:t>
-      </w:r>
-      <w:r>
-        <w:rPr>
-          <w:rFonts w:ascii="Tahoma" w:hAnsi="Tahoma"/>
-          <w:sz w:val="24"/>
-          <w:szCs w:val="24"/>
-        </w:rPr>
-        <w:t>:</w:t>
-      </w:r>
-      <w:r>
-        <w:rPr>
-          <w:rFonts w:ascii="Tahoma" w:hAnsi="Tahoma"/>
-          <w:sz w:val="24"/>
-          <w:szCs w:val="24"/>
-        </w:rPr>
-        <w:t xml:space="preserve">  </w:t>
-      </w:r>
-      <w:r>
-        <w:rPr>
-          <w:rFonts w:ascii="Tahoma" w:hAnsi="Tahoma"/>
-          <w:sz w:val="24"/>
-          <w:szCs w:val="24"/>
-        </w:rPr>
-        <w:t xml:space="preserve"> ____________________________________________________________</w:t>
-      </w:r>
-      <w:r>
-        <w:rPr>
-          <w:rFonts w:ascii="Tahoma" w:hAnsi="Tahoma"/>
-          <w:sz w:val="24"/>
-          <w:szCs w:val="24"/>
-        </w:rPr>
-        <w:t>____________________</w:t>
-      </w:r>
-    </w:p>
-    <w:p>
-      <w:pPr>
-        <w:ind w:right="180"/>
-        <w:jc w:val="both"/>
-        <w:rPr>
-          <w:rFonts w:ascii="Tahoma" w:hAnsi="Tahoma"/>
-          <w:b/>
-          <w:sz w:val="24"/>
-          <w:szCs w:val="24"/>
-          <w:u w:val="single"/>
-        </w:rPr>
-      </w:pPr>
-    </w:p>
-    <w:p>
-      <w:pPr>
-        <w:tabs>
-          <w:tab w:val="left" w:pos="9180"/>
-        </w:tabs>
-        <w:ind w:right="90"/>
-        <w:rPr>
-          <w:rFonts w:ascii="Tahoma" w:hAnsi="Tahoma"/>
-          <w:sz w:val="24"/>
-          <w:szCs w:val="24"/>
+          <w:sz w:val="16"/>
         </w:rPr>
       </w:pPr>
       <w:r>
@@ -2874,828 +2916,11 @@
         </w:rPr>
         <w:t xml:space="preserve"> Mon</w:t>
       </w:r>
-    </w:p>
-    <w:p>
-      <w:pPr>
-        <w:tabs>
-          <w:tab w:val="left" w:pos="9180"/>
-        </w:tabs>
-        <w:ind w:right="90"/>
-        <w:rPr>
-          <w:rFonts w:ascii="Tahoma" w:hAnsi="Tahoma"/>
-          <w:sz w:val="24"/>
-          <w:szCs w:val="24"/>
-        </w:rPr>
-      </w:pPr>
-    </w:p>
-    <w:p>
-      <w:pPr>
-        <w:pStyle w:val="z-BottomofForm"/>
-      </w:pPr>
-      <w:r>
-        <w:t>Bottom of Form</w:t>
-      </w:r>
-    </w:p>
-    <w:p>
-      <w:pPr>
-        <w:ind w:right="180"/>
-        <w:jc w:val="both"/>
-        <w:rPr>
-          <w:rFonts w:ascii="Tahoma" w:hAnsi="Tahoma"/>
-          <w:b/>
-          <w:sz w:val="24"/>
-          <w:szCs w:val="24"/>
-          <w:u w:val="single"/>
-        </w:rPr>
-      </w:pPr>
-    </w:p>
-    <w:p>
-      <w:pPr>
-        <w:ind w:right="180"/>
-        <w:jc w:val="both"/>
-        <w:rPr>
-          <w:rFonts w:ascii="Tahoma" w:hAnsi="Tahoma"/>
-          <w:b/>
-          <w:sz w:val="24"/>
-          <w:szCs w:val="24"/>
-        </w:rPr>
-      </w:pPr>
-      <w:r>
-        <w:rPr>
-          <w:rFonts w:ascii="Tahoma" w:hAnsi="Tahoma"/>
-          <w:b/>
-          <w:sz w:val="24"/>
-          <w:szCs w:val="24"/>
-          <w:u w:val="single"/>
-        </w:rPr>
-        <w:t>PAYMENT METHOD</w:t>
-      </w:r>
-    </w:p>
-    <w:p>
-      <w:pPr>
-        <w:ind w:right="180"/>
-        <w:jc w:val="both"/>
-        <w:rPr>
-          <w:rFonts w:ascii="Tahoma" w:hAnsi="Tahoma"/>
-          <w:b/>
-          <w:sz w:val="24"/>
-          <w:szCs w:val="24"/>
-        </w:rPr>
-      </w:pPr>
-    </w:p>
-    <w:p>
-      <w:pPr>
-        <w:ind w:right="180"/>
-        <w:jc w:val="both"/>
-        <w:rPr>
-          <w:rFonts w:ascii="Tahoma" w:hAnsi="Tahoma"/>
-          <w:sz w:val="24"/>
-          <w:szCs w:val="24"/>
-        </w:rPr>
-      </w:pPr>
-      <w:r>
-        <w:rPr>
-          <w:rFonts w:ascii="Tahoma" w:hAnsi="Tahoma"/>
-          <w:sz w:val="24"/>
-          <w:szCs w:val="24"/>
-        </w:rPr>
-        <w:t>Payments should be made by bank transfer</w:t>
-      </w:r>
-      <w:r>
-        <w:rPr>
-          <w:rFonts w:ascii="Tahoma" w:hAnsi="Tahoma"/>
-          <w:sz w:val="24"/>
-          <w:szCs w:val="24"/>
-        </w:rPr>
-        <w:t xml:space="preserve"> at:</w:t>
-      </w:r>
-    </w:p>
-    <w:p>
-      <w:pPr>
-        <w:ind w:right="180"/>
-        <w:jc w:val="both"/>
-        <w:rPr>
-          <w:rFonts w:ascii="Tahoma" w:hAnsi="Tahoma"/>
-          <w:sz w:val="24"/>
-          <w:szCs w:val="24"/>
-        </w:rPr>
-      </w:pPr>
-    </w:p>
-    <w:p>
-      <w:pPr>
-        <w:ind w:right="180"/>
-        <w:jc w:val="both"/>
-        <w:rPr>
-          <w:rFonts w:ascii="Tahoma" w:hAnsi="Tahoma"/>
-          <w:sz w:val="24"/>
-          <w:szCs w:val="24"/>
-        </w:rPr>
-      </w:pPr>
-      <w:r>
-        <w:rPr>
-          <w:rFonts w:ascii="Tahoma" w:hAnsi="Tahoma"/>
-          <w:sz w:val="24"/>
-          <w:szCs w:val="24"/>
-        </w:rPr>
-        <w:t xml:space="preserve">Bank Name: </w:t>
-      </w:r>
-      <w:r>
-        <w:rPr>
-          <w:rFonts w:ascii="Cambria" w:hAnsi="Cambria" w:cs="Cambria"/>
-          <w:b/>
-          <w:sz w:val="24"/>
-          <w:szCs w:val="24"/>
-        </w:rPr>
-        <w:t>DNB Bank ASA</w:t>
-      </w:r>
-    </w:p>
-    <w:p>
-      <w:pPr>
-        <w:ind w:right="180"/>
-        <w:jc w:val="both"/>
-        <w:rPr>
-          <w:rFonts w:ascii="Tahoma" w:hAnsi="Tahoma"/>
-          <w:sz w:val="24"/>
-          <w:szCs w:val="24"/>
-        </w:rPr>
-      </w:pPr>
-      <w:r>
-        <w:rPr>
-          <w:rFonts w:ascii="Tahoma" w:hAnsi="Tahoma"/>
-          <w:sz w:val="24"/>
-          <w:szCs w:val="24"/>
-        </w:rPr>
-        <w:t xml:space="preserve">Account owner: </w:t>
-      </w:r>
-      <w:r>
-        <w:rPr>
-          <w:rFonts w:ascii="Cambria" w:hAnsi="Cambria" w:cs="Cambria"/>
-          <w:b/>
-          <w:sz w:val="24"/>
-          <w:szCs w:val="24"/>
-        </w:rPr>
-        <w:t>Norwegian University of Life Sceinces</w:t>
-      </w:r>
-    </w:p>
-    <w:p>
-      <w:pPr>
-        <w:ind w:right="180"/>
-        <w:jc w:val="both"/>
-        <w:rPr>
-          <w:rFonts w:ascii="Cambria" w:hAnsi="Cambria" w:cs="Cambria"/>
-          <w:b/>
-          <w:sz w:val="24"/>
-          <w:szCs w:val="24"/>
-        </w:rPr>
-      </w:pPr>
-      <w:r>
-        <w:rPr>
-          <w:rFonts w:ascii="Tahoma" w:hAnsi="Tahoma"/>
-          <w:sz w:val="24"/>
-          <w:szCs w:val="24"/>
-        </w:rPr>
-        <w:t xml:space="preserve">Bank code: </w:t>
-      </w:r>
-      <w:r>
-        <w:rPr>
-          <w:rFonts w:ascii="Cambria" w:hAnsi="Cambria" w:cs="Cambria"/>
-          <w:b/>
-          <w:sz w:val="24"/>
-          <w:szCs w:val="24"/>
-        </w:rPr>
-        <w:t>DNB</w:t>
-      </w:r>
-    </w:p>
-    <w:p>
-      <w:pPr>
-        <w:widowControl w:val="0"/>
-        <w:autoSpaceDE w:val="0"/>
-        <w:autoSpaceDN w:val="0"/>
-        <w:adjustRightInd w:val="0"/>
-        <w:spacing w:after="240"/>
-        <w:contextualSpacing/>
-        <w:rPr>
-          <w:rFonts w:ascii="Times" w:hAnsi="Times" w:cs="Times"/>
-          <w:sz w:val="24"/>
-          <w:szCs w:val="24"/>
-        </w:rPr>
-      </w:pPr>
-      <w:r>
-        <w:rPr>
-          <w:rFonts w:ascii="Tahoma" w:hAnsi="Tahoma"/>
-          <w:sz w:val="24"/>
-          <w:szCs w:val="24"/>
-        </w:rPr>
-        <w:t>SWIFT code:</w:t>
-      </w:r>
-      <w:r>
-        <w:rPr>
-          <w:rFonts w:ascii="Cambria" w:hAnsi="Cambria" w:cs="Cambria"/>
-          <w:sz w:val="24"/>
-          <w:szCs w:val="24"/>
-        </w:rPr>
-        <w:t xml:space="preserve"> </w:t>
-      </w:r>
-      <w:r>
-        <w:rPr>
-          <w:rFonts w:ascii="Cambria" w:hAnsi="Cambria" w:cs="Cambria"/>
-          <w:b/>
-          <w:sz w:val="24"/>
-          <w:szCs w:val="24"/>
-        </w:rPr>
-        <w:t>DNBANOKK</w:t>
-      </w:r>
-    </w:p>
-    <w:p>
-      <w:pPr>
-        <w:ind w:right="180"/>
-        <w:jc w:val="both"/>
-        <w:rPr>
-          <w:rFonts w:ascii="Cambria" w:hAnsi="Cambria" w:cs="Cambria"/>
-          <w:b/>
-          <w:sz w:val="24"/>
-          <w:szCs w:val="24"/>
-        </w:rPr>
-      </w:pPr>
-      <w:r>
-        <w:rPr>
-          <w:rFonts w:ascii="Tahoma" w:hAnsi="Tahoma"/>
-          <w:sz w:val="24"/>
-          <w:szCs w:val="24"/>
-        </w:rPr>
-        <w:t xml:space="preserve">Account number: </w:t>
-      </w:r>
-      <w:r>
-        <w:rPr>
-          <w:rFonts w:ascii="inherit" w:hAnsi="inherit"/>
-          <w:b/>
-          <w:bCs/>
-          <w:color w:val="333333"/>
-          <w:sz w:val="24"/>
-          <w:szCs w:val="24"/>
-          <w:lang w:eastAsia="nb-NO"/>
-        </w:rPr>
-        <w:t>76940512510</w:t>
-      </w:r>
-    </w:p>
-    <w:p>
-      <w:pPr>
-        <w:ind w:right="180"/>
-        <w:jc w:val="both"/>
-        <w:rPr>
-          <w:rFonts w:ascii="Cambria" w:hAnsi="Cambria" w:cs="Cambria"/>
-          <w:b/>
-          <w:sz w:val="24"/>
-          <w:szCs w:val="24"/>
-        </w:rPr>
-      </w:pPr>
-      <w:r>
-        <w:rPr>
-          <w:rFonts w:ascii="Tahoma" w:hAnsi="Tahoma"/>
-          <w:sz w:val="24"/>
-          <w:szCs w:val="24"/>
-        </w:rPr>
-        <w:t>IBAN</w:t>
-      </w:r>
-      <w:r>
-        <w:rPr>
-          <w:rFonts w:ascii="Cambria" w:hAnsi="Cambria" w:cs="Cambria"/>
-          <w:b/>
-          <w:sz w:val="24"/>
-          <w:szCs w:val="24"/>
-        </w:rPr>
-        <w:t>:</w:t>
-      </w:r>
-      <w:r>
-        <w:rPr>
-          <w:rFonts w:ascii="Cambria" w:hAnsi="Cambria" w:cs="Cambria"/>
-          <w:b/>
-          <w:sz w:val="24"/>
-          <w:szCs w:val="24"/>
-        </w:rPr>
-        <w:t xml:space="preserve"> </w:t>
-      </w:r>
-      <w:r>
-        <w:rPr>
-          <w:rFonts w:ascii="inherit" w:hAnsi="inherit"/>
-          <w:b/>
-          <w:bCs/>
-          <w:color w:val="333333"/>
-          <w:sz w:val="24"/>
-          <w:szCs w:val="24"/>
-          <w:lang w:eastAsia="nb-NO"/>
-        </w:rPr>
-        <w:t>NO8976940512510</w:t>
-      </w:r>
-    </w:p>
-    <w:p>
-      <w:pPr>
-        <w:jc w:val="both"/>
-        <w:rPr>
-          <w:rFonts w:ascii="Tahoma" w:hAnsi="Tahoma"/>
-          <w:sz w:val="16"/>
-        </w:rPr>
-      </w:pPr>
-    </w:p>
-    <w:p>
-      <w:pPr>
-        <w:shd w:val="clear" w:color="auto" w:fill="FFFFFF"/>
-        <w:spacing w:after="240"/>
-        <w:rPr>
-          <w:rFonts w:ascii="inherit" w:hAnsi="inherit"/>
-          <w:color w:val="FF0000"/>
-          <w:sz w:val="24"/>
-          <w:szCs w:val="24"/>
-          <w:lang w:eastAsia="nb-NO"/>
-        </w:rPr>
-      </w:pPr>
-      <w:r>
-        <w:rPr>
-          <w:rFonts w:ascii="inherit" w:hAnsi="inherit"/>
-          <w:b/>
-          <w:bCs/>
-          <w:color w:val="FF0000"/>
-          <w:sz w:val="24"/>
-          <w:szCs w:val="24"/>
-          <w:lang w:eastAsia="nb-NO"/>
-        </w:rPr>
-        <w:t>Note the payment with reference number: 1650026066</w:t>
-      </w:r>
-    </w:p>
-    <w:p>
-      <w:pPr>
-        <w:jc w:val="both"/>
-        <w:rPr>
-          <w:rFonts w:ascii="Tahoma" w:hAnsi="Tahoma"/>
-          <w:sz w:val="16"/>
-        </w:rPr>
-      </w:pPr>
-    </w:p>
-    <w:p>
-      <w:pPr>
-        <w:jc w:val="both"/>
-        <w:rPr>
-          <w:rFonts w:ascii="Tahoma" w:hAnsi="Tahoma"/>
-          <w:sz w:val="16"/>
-        </w:rPr>
-      </w:pPr>
-    </w:p>
-    <w:p>
-      <w:pPr>
-        <w:widowControl w:val="0"/>
-        <w:autoSpaceDE w:val="0"/>
-        <w:autoSpaceDN w:val="0"/>
-        <w:adjustRightInd w:val="0"/>
-        <w:spacing w:after="240"/>
-        <w:rPr>
-          <w:rFonts w:ascii="Tahoma" w:hAnsi="Tahoma"/>
-          <w:b/>
-          <w:sz w:val="24"/>
-          <w:szCs w:val="24"/>
-          <w:u w:val="single"/>
-        </w:rPr>
-      </w:pPr>
-      <w:r>
-        <w:rPr>
-          <w:rFonts w:ascii="Tahoma" w:hAnsi="Tahoma"/>
-          <w:b/>
-          <w:sz w:val="24"/>
-          <w:szCs w:val="24"/>
-          <w:u w:val="single"/>
-        </w:rPr>
-        <w:t>REGISTRATION INFORMATION</w:t>
-      </w:r>
-    </w:p>
-    <w:p>
-      <w:pPr>
-        <w:pStyle w:val="ListParagraph"/>
-        <w:widowControl w:val="0"/>
-        <w:numPr>
-          <w:ilvl w:val="0"/>
-          <w:numId w:val="3"/>
-        </w:numPr>
-        <w:tabs>
-          <w:tab w:val="left" w:pos="220"/>
-          <w:tab w:val="left" w:pos="284"/>
-        </w:tabs>
-        <w:autoSpaceDE w:val="0"/>
-        <w:autoSpaceDN w:val="0"/>
-        <w:adjustRightInd w:val="0"/>
-        <w:spacing w:after="240"/>
-        <w:rPr>
-          <w:rFonts w:ascii="Tahoma" w:hAnsi="Tahoma"/>
-          <w:sz w:val="24"/>
-          <w:szCs w:val="24"/>
-        </w:rPr>
-      </w:pPr>
-      <w:r>
-        <w:rPr>
-          <w:rFonts w:ascii="Tahoma" w:hAnsi="Tahoma"/>
-          <w:sz w:val="24"/>
-          <w:szCs w:val="24"/>
-        </w:rPr>
-        <w:t>Completed registration &amp; abstracts must be sent</w:t>
-      </w:r>
-      <w:r>
-        <w:rPr>
-          <w:rFonts w:ascii="Tahoma" w:hAnsi="Tahoma"/>
-          <w:sz w:val="24"/>
-          <w:szCs w:val="24"/>
-        </w:rPr>
-        <w:t xml:space="preserve"> as Word documents </w:t>
-      </w:r>
-      <w:r>
-        <w:rPr>
-          <w:rFonts w:ascii="Tahoma" w:hAnsi="Tahoma"/>
-          <w:b/>
-          <w:bCs/>
-          <w:sz w:val="24"/>
-          <w:szCs w:val="24"/>
-        </w:rPr>
-        <w:t xml:space="preserve">by May </w:t>
-      </w:r>
-      <w:r>
-        <w:rPr>
-          <w:rFonts w:ascii="Tahoma" w:hAnsi="Tahoma"/>
-          <w:b/>
-          <w:bCs/>
-          <w:sz w:val="24"/>
-          <w:szCs w:val="24"/>
-        </w:rPr>
-        <w:t>1</w:t>
-      </w:r>
-      <w:r>
-        <w:rPr>
-          <w:rFonts w:ascii="Tahoma" w:hAnsi="Tahoma"/>
-          <w:b/>
-          <w:bCs/>
-          <w:sz w:val="24"/>
-          <w:szCs w:val="24"/>
-          <w:vertAlign w:val="superscript"/>
-        </w:rPr>
-        <w:t>st</w:t>
-      </w:r>
-      <w:r>
-        <w:rPr>
-          <w:rFonts w:ascii="Tahoma" w:hAnsi="Tahoma"/>
-          <w:b/>
-          <w:bCs/>
-          <w:sz w:val="24"/>
-          <w:szCs w:val="24"/>
-        </w:rPr>
-        <w:t>, 201</w:t>
-      </w:r>
-      <w:r>
-        <w:rPr>
-          <w:rFonts w:ascii="Tahoma" w:hAnsi="Tahoma"/>
-          <w:b/>
-          <w:bCs/>
-          <w:sz w:val="24"/>
-          <w:szCs w:val="24"/>
-        </w:rPr>
-        <w:t>9</w:t>
-      </w:r>
-      <w:r>
-        <w:rPr>
-          <w:rFonts w:ascii="Tahoma" w:hAnsi="Tahoma"/>
-          <w:sz w:val="24"/>
-          <w:szCs w:val="24"/>
-        </w:rPr>
-        <w:t xml:space="preserve"> to</w:t>
-      </w:r>
-      <w:r>
-        <w:rPr>
-          <w:rFonts w:ascii="Tahoma" w:hAnsi="Tahoma"/>
-          <w:sz w:val="24"/>
-          <w:szCs w:val="24"/>
-        </w:rPr>
-        <w:t xml:space="preserve">: </w:t>
-      </w:r>
-      <w:r>
-        <w:rPr>
-          <w:rFonts w:ascii="Tahoma" w:hAnsi="Tahoma"/>
-          <w:sz w:val="24"/>
-          <w:szCs w:val="24"/>
-        </w:rPr>
-        <w:t xml:space="preserve"> </w:t>
-      </w:r>
-      <w:hyperlink r:id="rId15" w:history="1">
-        <w:r>
-          <w:rPr>
-            <w:rStyle w:val="Hyperlink"/>
-            <w:rFonts w:ascii="Tahoma" w:hAnsi="Tahoma" w:cs="Tahoma"/>
-            <w:b/>
-            <w:bCs/>
-            <w:sz w:val="24"/>
-            <w:szCs w:val="24"/>
-          </w:rPr>
-          <w:t>biospec-workshop@nmbu.no</w:t>
-        </w:r>
-      </w:hyperlink>
-    </w:p>
-    <w:p>
-      <w:pPr>
-        <w:pStyle w:val="ListParagraph"/>
-        <w:widowControl w:val="0"/>
-        <w:tabs>
-          <w:tab w:val="left" w:pos="220"/>
-          <w:tab w:val="left" w:pos="284"/>
-        </w:tabs>
-        <w:autoSpaceDE w:val="0"/>
-        <w:autoSpaceDN w:val="0"/>
-        <w:adjustRightInd w:val="0"/>
-        <w:spacing w:after="240"/>
-        <w:rPr>
-          <w:rFonts w:ascii="Tahoma" w:hAnsi="Tahoma"/>
-          <w:sz w:val="24"/>
-          <w:szCs w:val="24"/>
-        </w:rPr>
-      </w:pPr>
-    </w:p>
-    <w:p>
-      <w:pPr>
-        <w:pStyle w:val="ListParagraph"/>
-        <w:widowControl w:val="0"/>
-        <w:numPr>
-          <w:ilvl w:val="0"/>
-          <w:numId w:val="3"/>
-        </w:numPr>
-        <w:tabs>
-          <w:tab w:val="left" w:pos="220"/>
-          <w:tab w:val="left" w:pos="284"/>
-        </w:tabs>
-        <w:autoSpaceDE w:val="0"/>
-        <w:autoSpaceDN w:val="0"/>
-        <w:adjustRightInd w:val="0"/>
-        <w:spacing w:after="240"/>
-        <w:rPr>
-          <w:rFonts w:ascii="Tahoma" w:hAnsi="Tahoma"/>
-          <w:sz w:val="24"/>
-          <w:szCs w:val="24"/>
-        </w:rPr>
-      </w:pPr>
-      <w:r>
-        <w:rPr>
-          <w:rFonts w:ascii="Tahoma" w:hAnsi="Tahoma"/>
-          <w:sz w:val="24"/>
-          <w:szCs w:val="24"/>
-        </w:rPr>
-        <w:t xml:space="preserve">Payment is due before </w:t>
-      </w:r>
-      <w:r>
-        <w:rPr>
-          <w:rFonts w:ascii="Tahoma" w:hAnsi="Tahoma"/>
-          <w:b/>
-          <w:bCs/>
-          <w:sz w:val="24"/>
-          <w:szCs w:val="24"/>
-        </w:rPr>
-        <w:t xml:space="preserve">June </w:t>
-      </w:r>
-      <w:r>
-        <w:rPr>
-          <w:rFonts w:ascii="Tahoma" w:hAnsi="Tahoma"/>
-          <w:b/>
-          <w:bCs/>
-          <w:sz w:val="24"/>
-          <w:szCs w:val="24"/>
-        </w:rPr>
-        <w:t xml:space="preserve"> </w:t>
-      </w:r>
-      <w:r>
-        <w:rPr>
-          <w:rFonts w:ascii="Tahoma" w:hAnsi="Tahoma"/>
-          <w:b/>
-          <w:bCs/>
-          <w:sz w:val="24"/>
-          <w:szCs w:val="24"/>
-        </w:rPr>
-        <w:t>1</w:t>
-      </w:r>
-      <w:r>
-        <w:rPr>
-          <w:rFonts w:ascii="Tahoma" w:hAnsi="Tahoma"/>
-          <w:b/>
-          <w:bCs/>
-          <w:sz w:val="24"/>
-          <w:szCs w:val="24"/>
-          <w:vertAlign w:val="superscript"/>
-        </w:rPr>
-        <w:t>st</w:t>
-      </w:r>
-      <w:r>
-        <w:rPr>
-          <w:rFonts w:ascii="Tahoma" w:hAnsi="Tahoma"/>
-          <w:b/>
-          <w:bCs/>
-          <w:sz w:val="24"/>
-          <w:szCs w:val="24"/>
-        </w:rPr>
-        <w:t>, 201</w:t>
-      </w:r>
-      <w:r>
-        <w:rPr>
-          <w:rFonts w:ascii="Tahoma" w:hAnsi="Tahoma"/>
-          <w:b/>
-          <w:bCs/>
-          <w:sz w:val="24"/>
-          <w:szCs w:val="24"/>
-        </w:rPr>
-        <w:t>9</w:t>
-      </w:r>
       <w:bookmarkStart w:id="12" w:name="_GoBack"/>
       <w:bookmarkEnd w:id="12"/>
     </w:p>
-    <w:p>
-      <w:pPr>
-        <w:pStyle w:val="ListParagraph"/>
-        <w:widowControl w:val="0"/>
-        <w:tabs>
-          <w:tab w:val="left" w:pos="220"/>
-          <w:tab w:val="left" w:pos="284"/>
-        </w:tabs>
-        <w:autoSpaceDE w:val="0"/>
-        <w:autoSpaceDN w:val="0"/>
-        <w:adjustRightInd w:val="0"/>
-        <w:spacing w:after="240"/>
-        <w:rPr>
-          <w:rFonts w:ascii="Tahoma" w:hAnsi="Tahoma"/>
-          <w:sz w:val="24"/>
-          <w:szCs w:val="24"/>
-        </w:rPr>
-      </w:pPr>
-    </w:p>
-    <w:p>
-      <w:pPr>
-        <w:pStyle w:val="ListParagraph"/>
-        <w:widowControl w:val="0"/>
-        <w:numPr>
-          <w:ilvl w:val="0"/>
-          <w:numId w:val="3"/>
-        </w:numPr>
-        <w:tabs>
-          <w:tab w:val="left" w:pos="220"/>
-          <w:tab w:val="left" w:pos="284"/>
-        </w:tabs>
-        <w:autoSpaceDE w:val="0"/>
-        <w:autoSpaceDN w:val="0"/>
-        <w:adjustRightInd w:val="0"/>
-        <w:spacing w:after="240"/>
-        <w:rPr>
-          <w:rFonts w:ascii="Tahoma" w:hAnsi="Tahoma"/>
-          <w:sz w:val="24"/>
-          <w:szCs w:val="24"/>
-        </w:rPr>
-      </w:pPr>
-      <w:r>
-        <w:rPr>
-          <w:rFonts w:ascii="Tahoma" w:hAnsi="Tahoma"/>
-          <w:sz w:val="24"/>
-          <w:szCs w:val="24"/>
-        </w:rPr>
-        <w:t xml:space="preserve">Refunds for cancellations: 25% of the registration fees will be taken if your </w:t>
-      </w:r>
-      <w:r>
-        <w:rPr>
-          <w:rFonts w:ascii="MS UI Gothic" w:eastAsia="MS UI Gothic" w:hAnsi="MS UI Gothic" w:cs="MS UI Gothic" w:hint="eastAsia"/>
-          <w:sz w:val="24"/>
-          <w:szCs w:val="24"/>
-        </w:rPr>
-        <w:t> -</w:t>
-      </w:r>
-      <w:r>
-        <w:rPr>
-          <w:rFonts w:ascii="Tahoma" w:hAnsi="Tahoma"/>
-          <w:sz w:val="24"/>
-          <w:szCs w:val="24"/>
-        </w:rPr>
-        <w:t>can</w:t>
-      </w:r>
-      <w:r>
-        <w:rPr>
-          <w:rFonts w:ascii="Tahoma" w:hAnsi="Tahoma"/>
-          <w:sz w:val="24"/>
-          <w:szCs w:val="24"/>
-        </w:rPr>
-        <w:t>cellation is received before June 15</w:t>
-      </w:r>
-      <w:r>
-        <w:rPr>
-          <w:rFonts w:ascii="Tahoma" w:hAnsi="Tahoma"/>
-          <w:sz w:val="24"/>
-          <w:szCs w:val="24"/>
-          <w:vertAlign w:val="superscript"/>
-        </w:rPr>
-        <w:t>th</w:t>
-      </w:r>
-      <w:r>
-        <w:rPr>
-          <w:rFonts w:ascii="Tahoma" w:hAnsi="Tahoma"/>
-          <w:sz w:val="24"/>
-          <w:szCs w:val="24"/>
-        </w:rPr>
-        <w:t xml:space="preserve">, 2015. After this </w:t>
-      </w:r>
-      <w:r>
-        <w:rPr>
-          <w:rFonts w:ascii="MS UI Gothic" w:eastAsia="MS UI Gothic" w:hAnsi="MS UI Gothic" w:cs="MS UI Gothic" w:hint="eastAsia"/>
-          <w:sz w:val="24"/>
-          <w:szCs w:val="24"/>
-        </w:rPr>
-        <w:t> -</w:t>
-      </w:r>
-      <w:r>
-        <w:rPr>
-          <w:rFonts w:ascii="Tahoma" w:hAnsi="Tahoma"/>
-          <w:sz w:val="24"/>
-          <w:szCs w:val="24"/>
-        </w:rPr>
-        <w:t xml:space="preserve">date 100% of the registration fees will be </w:t>
-      </w:r>
-      <w:r>
-        <w:rPr>
-          <w:rFonts w:ascii="Tahoma" w:hAnsi="Tahoma"/>
-          <w:sz w:val="24"/>
-          <w:szCs w:val="24"/>
-        </w:rPr>
-        <w:t>taken in case of cancellation</w:t>
-      </w:r>
-    </w:p>
-    <w:p>
-      <w:pPr>
-        <w:pStyle w:val="ListParagraph"/>
-        <w:widowControl w:val="0"/>
-        <w:tabs>
-          <w:tab w:val="left" w:pos="220"/>
-          <w:tab w:val="left" w:pos="284"/>
-        </w:tabs>
-        <w:autoSpaceDE w:val="0"/>
-        <w:autoSpaceDN w:val="0"/>
-        <w:adjustRightInd w:val="0"/>
-        <w:spacing w:after="240"/>
-        <w:rPr>
-          <w:rFonts w:ascii="Tahoma" w:hAnsi="Tahoma"/>
-          <w:sz w:val="24"/>
-          <w:szCs w:val="24"/>
-        </w:rPr>
-      </w:pPr>
-    </w:p>
-    <w:p>
-      <w:pPr>
-        <w:pStyle w:val="ListParagraph"/>
-        <w:widowControl w:val="0"/>
-        <w:numPr>
-          <w:ilvl w:val="0"/>
-          <w:numId w:val="3"/>
-        </w:numPr>
-        <w:tabs>
-          <w:tab w:val="left" w:pos="220"/>
-          <w:tab w:val="left" w:pos="284"/>
-        </w:tabs>
-        <w:autoSpaceDE w:val="0"/>
-        <w:autoSpaceDN w:val="0"/>
-        <w:adjustRightInd w:val="0"/>
-        <w:spacing w:after="240"/>
-        <w:jc w:val="both"/>
-        <w:rPr>
-          <w:rFonts w:ascii="Tahoma" w:hAnsi="Tahoma"/>
-          <w:sz w:val="16"/>
-        </w:rPr>
-      </w:pPr>
-      <w:r>
-        <w:rPr>
-          <w:rFonts w:ascii="Tahoma" w:hAnsi="Tahoma"/>
-          <w:sz w:val="24"/>
-          <w:szCs w:val="24"/>
-        </w:rPr>
-        <w:t>Fo</w:t>
-      </w:r>
-      <w:r>
-        <w:rPr>
-          <w:rFonts w:ascii="Tahoma" w:hAnsi="Tahoma"/>
-          <w:sz w:val="24"/>
-          <w:szCs w:val="24"/>
-        </w:rPr>
-        <w:t xml:space="preserve">r inquiries, please contact </w:t>
-      </w:r>
-      <w:hyperlink r:id="rId16" w:history="1">
-        <w:r>
-          <w:rPr>
-            <w:rStyle w:val="Hyperlink"/>
-            <w:rFonts w:ascii="Tahoma" w:hAnsi="Tahoma" w:cs="Tahoma"/>
-            <w:b/>
-            <w:bCs/>
-            <w:sz w:val="24"/>
-            <w:szCs w:val="24"/>
-          </w:rPr>
-          <w:t>biospec-workshop@nmbu.no</w:t>
-        </w:r>
-      </w:hyperlink>
-    </w:p>
     <w:sectPr>
-      <w:footerReference w:type="default" r:id="rId17"/>
+      <w:footerReference w:type="default" r:id="rId15"/>
       <w:pgSz w:w="12240" w:h="15840" w:code="1"/>
       <w:pgMar w:top="720" w:right="810" w:bottom="432" w:left="720" w:header="432" w:footer="432" w:gutter="0"/>
       <w:cols w:space="720"/>
@@ -3735,14 +2960,52 @@
         <w:lang w:val="fr-FR"/>
       </w:rPr>
     </w:pPr>
+    <w:proofErr w:type="spellStart"/>
     <w:r>
       <w:rPr>
         <w:rFonts w:ascii="Cambria" w:hAnsi="Cambria"/>
         <w:b/>
         <w:lang w:val="fr-FR"/>
       </w:rPr>
-      <w:t>Faculty of Sceince and Technology, Norwegian University of Life Sceinces, Droebakveien 31, 1430 Aas</w:t>
+      <w:t>Faculty</w:t>
     </w:r>
+    <w:proofErr w:type="spellEnd"/>
+    <w:r>
+      <w:rPr>
+        <w:rFonts w:ascii="Cambria" w:hAnsi="Cambria"/>
+        <w:b/>
+        <w:lang w:val="fr-FR"/>
+      </w:rPr>
+      <w:t xml:space="preserve"> of </w:t>
+    </w:r>
+    <w:proofErr w:type="spellStart"/>
+    <w:r>
+      <w:rPr>
+        <w:rFonts w:ascii="Cambria" w:hAnsi="Cambria"/>
+        <w:b/>
+        <w:lang w:val="fr-FR"/>
+      </w:rPr>
+      <w:t>Sceince</w:t>
+    </w:r>
+    <w:proofErr w:type="spellEnd"/>
+    <w:r>
+      <w:rPr>
+        <w:rFonts w:ascii="Cambria" w:hAnsi="Cambria"/>
+        <w:b/>
+        <w:lang w:val="fr-FR"/>
+      </w:rPr>
+      <w:t xml:space="preserve"> and </w:t>
+    </w:r>
+    <w:proofErr w:type="spellStart"/>
+    <w:r>
+      <w:rPr>
+        <w:rFonts w:ascii="Cambria" w:hAnsi="Cambria"/>
+        <w:b/>
+        <w:lang w:val="fr-FR"/>
+      </w:rPr>
+      <w:t>Technology</w:t>
+    </w:r>
+    <w:proofErr w:type="spellEnd"/>
     <w:r>
       <w:rPr>
         <w:rFonts w:ascii="Cambria" w:hAnsi="Cambria"/>
@@ -3751,6 +3014,97 @@
       </w:rPr>
       <w:t xml:space="preserve">, </w:t>
     </w:r>
+    <w:proofErr w:type="spellStart"/>
+    <w:r>
+      <w:rPr>
+        <w:rFonts w:ascii="Cambria" w:hAnsi="Cambria"/>
+        <w:b/>
+        <w:lang w:val="fr-FR"/>
+      </w:rPr>
+      <w:t>Norwegian</w:t>
+    </w:r>
+    <w:proofErr w:type="spellEnd"/>
+    <w:r>
+      <w:rPr>
+        <w:rFonts w:ascii="Cambria" w:hAnsi="Cambria"/>
+        <w:b/>
+        <w:lang w:val="fr-FR"/>
+      </w:rPr>
+      <w:t xml:space="preserve"> </w:t>
+    </w:r>
+    <w:proofErr w:type="spellStart"/>
+    <w:r>
+      <w:rPr>
+        <w:rFonts w:ascii="Cambria" w:hAnsi="Cambria"/>
+        <w:b/>
+        <w:lang w:val="fr-FR"/>
+      </w:rPr>
+      <w:t>University</w:t>
+    </w:r>
+    <w:proofErr w:type="spellEnd"/>
+    <w:r>
+      <w:rPr>
+        <w:rFonts w:ascii="Cambria" w:hAnsi="Cambria"/>
+        <w:b/>
+        <w:lang w:val="fr-FR"/>
+      </w:rPr>
+      <w:t xml:space="preserve"> of Life </w:t>
+    </w:r>
+    <w:proofErr w:type="spellStart"/>
+    <w:r>
+      <w:rPr>
+        <w:rFonts w:ascii="Cambria" w:hAnsi="Cambria"/>
+        <w:b/>
+        <w:lang w:val="fr-FR"/>
+      </w:rPr>
+      <w:t>Sceinces</w:t>
+    </w:r>
+    <w:proofErr w:type="spellEnd"/>
+    <w:r>
+      <w:rPr>
+        <w:rFonts w:ascii="Cambria" w:hAnsi="Cambria"/>
+        <w:b/>
+        <w:lang w:val="fr-FR"/>
+      </w:rPr>
+      <w:t xml:space="preserve">, </w:t>
+    </w:r>
+    <w:proofErr w:type="spellStart"/>
+    <w:r>
+      <w:rPr>
+        <w:rFonts w:ascii="Cambria" w:hAnsi="Cambria"/>
+        <w:b/>
+        <w:lang w:val="fr-FR"/>
+      </w:rPr>
+      <w:t>Droebakveien</w:t>
+    </w:r>
+    <w:proofErr w:type="spellEnd"/>
+    <w:r>
+      <w:rPr>
+        <w:rFonts w:ascii="Cambria" w:hAnsi="Cambria"/>
+        <w:b/>
+        <w:lang w:val="fr-FR"/>
+      </w:rPr>
+      <w:t xml:space="preserve"> 31, 1430 </w:t>
+    </w:r>
+    <w:proofErr w:type="spellStart"/>
+    <w:r>
+      <w:rPr>
+        <w:rFonts w:ascii="Cambria" w:hAnsi="Cambria"/>
+        <w:b/>
+        <w:lang w:val="fr-FR"/>
+      </w:rPr>
+      <w:t>Aas</w:t>
+    </w:r>
+    <w:proofErr w:type="spellEnd"/>
+    <w:r>
+      <w:rPr>
+        <w:rFonts w:ascii="Cambria" w:hAnsi="Cambria"/>
+        <w:b/>
+        <w:lang w:val="fr-FR"/>
+      </w:rPr>
+      <w:t xml:space="preserve">, </w:t>
+    </w:r>
+    <w:proofErr w:type="spellStart"/>
     <w:r>
       <w:rPr>
         <w:rFonts w:ascii="Cambria" w:hAnsi="Cambria"/>
@@ -3759,6 +3113,7 @@
       </w:rPr>
       <w:t>Norway</w:t>
     </w:r>
+    <w:proofErr w:type="spellEnd"/>
   </w:p>
   <w:p>
     <w:pPr>
@@ -4957,6 +4312,24 @@
 </file>
 
 <file path=customXml/item1.xml><?xml version="1.0" encoding="utf-8"?>
+<p:properties xmlns:p="http://schemas.microsoft.com/office/2006/metadata/properties" xmlns:xsi="http://www.w3.org/2001/XMLSchema-instance">
+  <documentManagement>
+    <PublishingExpirationDate xmlns="http://schemas.microsoft.com/sharepoint/v3" xsi:nil="true"/>
+    <PublishingStartDate xmlns="http://schemas.microsoft.com/sharepoint/v3" xsi:nil="true"/>
+  </documentManagement>
+</p:properties>
+</file>
+
+<file path=customXml/item2.xml><?xml version="1.0" encoding="utf-8"?>
+<?mso-contentType ?>
+<FormTemplates xmlns="http://schemas.microsoft.com/sharepoint/v3/contenttype/forms">
+  <Display>DocumentLibraryForm</Display>
+  <Edit>DocumentLibraryForm</Edit>
+  <New>DocumentLibraryForm</New>
+</FormTemplates>
+</file>
+
+<file path=customXml/item3.xml><?xml version="1.0" encoding="utf-8"?>
 <ct:contentTypeSchema xmlns:ct="http://schemas.microsoft.com/office/2006/metadata/contentType" xmlns:ma="http://schemas.microsoft.com/office/2006/metadata/properties/metaAttributes" ct:_="" ma:_="" ma:contentTypeName="Document" ma:contentTypeID="0x0101004E50E2A15716E742ACE2310055194600" ma:contentTypeVersion="1" ma:contentTypeDescription="Create a new document." ma:contentTypeScope="" ma:versionID="3be49e2a23d956b705ba5d9773a81386">
   <xsd:schema xmlns:xsd="http://www.w3.org/2001/XMLSchema" xmlns:p="http://schemas.microsoft.com/office/2006/metadata/properties" xmlns:ns1="http://schemas.microsoft.com/sharepoint/v3" targetNamespace="http://schemas.microsoft.com/office/2006/metadata/properties" ma:root="true" ma:fieldsID="ddb0c952b897a810c8a4e377cff6bff8" ns1:_="">
     <xsd:import namespace="http://schemas.microsoft.com/sharepoint/v3"/>
@@ -5022,29 +4395,34 @@
 </ct:contentTypeSchema>
 </file>
 
-<file path=customXml/item2.xml><?xml version="1.0" encoding="utf-8"?>
-<?mso-contentType ?>
-<FormTemplates xmlns="http://schemas.microsoft.com/sharepoint/v3/contenttype/forms">
-  <Display>DocumentLibraryForm</Display>
-  <Edit>DocumentLibraryForm</Edit>
-  <New>DocumentLibraryForm</New>
-</FormTemplates>
-</file>
-
-<file path=customXml/item3.xml><?xml version="1.0" encoding="utf-8"?>
-<p:properties xmlns:p="http://schemas.microsoft.com/office/2006/metadata/properties" xmlns:xsi="http://www.w3.org/2001/XMLSchema-instance">
-  <documentManagement>
-    <PublishingExpirationDate xmlns="http://schemas.microsoft.com/sharepoint/v3" xsi:nil="true"/>
-    <PublishingStartDate xmlns="http://schemas.microsoft.com/sharepoint/v3" xsi:nil="true"/>
-  </documentManagement>
-</p:properties>
-</file>
-
 <file path=customXml/item4.xml><?xml version="1.0" encoding="utf-8"?>
 <b:Sources xmlns:b="http://schemas.openxmlformats.org/officeDocument/2006/bibliography" xmlns="http://schemas.openxmlformats.org/officeDocument/2006/bibliography" SelectedStyle="\APA.XSL" StyleName="APA"/>
 </file>
 
 <file path=customXml/itemProps1.xml><?xml version="1.0" encoding="utf-8"?>
+<ds:datastoreItem xmlns:ds="http://schemas.openxmlformats.org/officeDocument/2006/customXml" ds:itemID="{BF5B3643-61EB-444C-8A97-527DB70C2EDE}">
+  <ds:schemaRefs>
+    <ds:schemaRef ds:uri="http://purl.org/dc/elements/1.1/"/>
+    <ds:schemaRef ds:uri="http://schemas.microsoft.com/office/2006/metadata/properties"/>
+    <ds:schemaRef ds:uri="http://schemas.microsoft.com/sharepoint/v3"/>
+    <ds:schemaRef ds:uri="http://purl.org/dc/terms/"/>
+    <ds:schemaRef ds:uri="http://schemas.openxmlformats.org/package/2006/metadata/core-properties"/>
+    <ds:schemaRef ds:uri="http://purl.org/dc/dcmitype/"/>
+    <ds:schemaRef ds:uri="http://schemas.microsoft.com/office/2006/documentManagement/types"/>
+    <ds:schemaRef ds:uri="http://www.w3.org/XML/1998/namespace"/>
+  </ds:schemaRefs>
+</ds:datastoreItem>
+</file>
+
+<file path=customXml/itemProps2.xml><?xml version="1.0" encoding="utf-8"?>
+<ds:datastoreItem xmlns:ds="http://schemas.openxmlformats.org/officeDocument/2006/customXml" ds:itemID="{3A83BDC7-3327-4BA5-850B-56CB77B1C2AA}">
+  <ds:schemaRefs>
+    <ds:schemaRef ds:uri="http://schemas.microsoft.com/sharepoint/v3/contenttype/forms"/>
+  </ds:schemaRefs>
+</ds:datastoreItem>
+</file>
+
+<file path=customXml/itemProps3.xml><?xml version="1.0" encoding="utf-8"?>
 <ds:datastoreItem xmlns:ds="http://schemas.openxmlformats.org/officeDocument/2006/customXml" ds:itemID="{3A01974D-443F-4C58-B6A4-F67FD22EEC49}">
   <ds:schemaRefs>
     <ds:schemaRef ds:uri="http://schemas.microsoft.com/office/2006/metadata/contentType"/>
@@ -5061,31 +4439,8 @@
 </ds:datastoreItem>
 </file>
 
-<file path=customXml/itemProps2.xml><?xml version="1.0" encoding="utf-8"?>
-<ds:datastoreItem xmlns:ds="http://schemas.openxmlformats.org/officeDocument/2006/customXml" ds:itemID="{3A83BDC7-3327-4BA5-850B-56CB77B1C2AA}">
-  <ds:schemaRefs>
-    <ds:schemaRef ds:uri="http://schemas.microsoft.com/sharepoint/v3/contenttype/forms"/>
-  </ds:schemaRefs>
-</ds:datastoreItem>
-</file>
-
-<file path=customXml/itemProps3.xml><?xml version="1.0" encoding="utf-8"?>
-<ds:datastoreItem xmlns:ds="http://schemas.openxmlformats.org/officeDocument/2006/customXml" ds:itemID="{BF5B3643-61EB-444C-8A97-527DB70C2EDE}">
-  <ds:schemaRefs>
-    <ds:schemaRef ds:uri="http://purl.org/dc/elements/1.1/"/>
-    <ds:schemaRef ds:uri="http://schemas.microsoft.com/office/2006/documentManagement/types"/>
-    <ds:schemaRef ds:uri="http://purl.org/dc/terms/"/>
-    <ds:schemaRef ds:uri="http://purl.org/dc/dcmitype/"/>
-    <ds:schemaRef ds:uri="http://schemas.openxmlformats.org/package/2006/metadata/core-properties"/>
-    <ds:schemaRef ds:uri="http://schemas.microsoft.com/sharepoint/v3"/>
-    <ds:schemaRef ds:uri="http://schemas.microsoft.com/office/2006/metadata/properties"/>
-    <ds:schemaRef ds:uri="http://www.w3.org/XML/1998/namespace"/>
-  </ds:schemaRefs>
-</ds:datastoreItem>
-</file>
-
 <file path=customXml/itemProps4.xml><?xml version="1.0" encoding="utf-8"?>
-<ds:datastoreItem xmlns:ds="http://schemas.openxmlformats.org/officeDocument/2006/customXml" ds:itemID="{22D6AB55-65DD-4A3F-A4DF-E2F65AE95EAF}">
+<ds:datastoreItem xmlns:ds="http://schemas.openxmlformats.org/officeDocument/2006/customXml" ds:itemID="{C593A0E7-B061-4BB5-91C3-A8234854156E}">
   <ds:schemaRefs>
     <ds:schemaRef ds:uri="http://schemas.openxmlformats.org/officeDocument/2006/bibliography"/>
   </ds:schemaRefs>

</xml_diff>